<commit_message>
upate to MM branch
</commit_message>
<xml_diff>
--- a/Project 3 proposal.docx
+++ b/Project 3 proposal.docx
@@ -10,7 +10,15 @@
         <w:t xml:space="preserve"> </w:t>
       </w:r>
       <w:r>
-        <w:t>– Team Members: Andrea Hernandez, Mark Manson, Breona Lewis, Daniela Trujillo</w:t>
+        <w:t xml:space="preserve">– Team Members: Andrea Hernandez, Mark Manson, </w:t>
+      </w:r>
+      <w:proofErr w:type="spellStart"/>
+      <w:r>
+        <w:t>Breona</w:t>
+      </w:r>
+      <w:proofErr w:type="spellEnd"/>
+      <w:r>
+        <w:t xml:space="preserve"> Lewis, Daniela Trujillo</w:t>
       </w:r>
     </w:p>
     <w:p>
@@ -214,6 +222,11 @@
           <w:ilvl w:val="1"/>
           <w:numId w:val="1"/>
         </w:numPr>
+        <w:rPr>
+          <w:rStyle w:val="Hyperlink"/>
+          <w:color w:val="auto"/>
+          <w:u w:val="none"/>
+        </w:rPr>
       </w:pPr>
       <w:hyperlink r:id="rId8" w:history="1">
         <w:r>
@@ -224,6 +237,19 @@
         </w:r>
       </w:hyperlink>
     </w:p>
+    <w:p/>
+    <w:p/>
+    <w:p>
+      <w:r>
+        <w:t>Developing vs Developed regions.</w:t>
+      </w:r>
+    </w:p>
+    <w:p>
+      <w:r>
+        <w:t>How will null years affect the results?</w:t>
+      </w:r>
+    </w:p>
+    <w:p/>
     <w:sectPr>
       <w:pgSz w:w="12240" w:h="15840"/>
       <w:pgMar w:top="1440" w:right="1440" w:bottom="1440" w:left="1440" w:header="720" w:footer="720" w:gutter="0"/>

</xml_diff>